<commit_message>
Changes in Day-2 file
</commit_message>
<xml_diff>
--- a/Day-3/Day-3.docx
+++ b/Day-3/Day-3.docx
@@ -1557,6 +1557,33 @@
         </w:rPr>
         <w:t>Use responsive web design frameworks like w3.css or bootstrap</w:t>
       </w:r>
+    </w:p>
+    <w:p>
+      <w:pPr>
+        <w:rPr>
+          <w:rFonts w:cstheme="minorHAnsi"/>
+          <w:u w:val="single"/>
+          <w:lang w:val="en-US"/>
+        </w:rPr>
+      </w:pPr>
+      <w:r>
+        <w:rPr>
+          <w:rFonts w:cstheme="minorHAnsi"/>
+          <w:u w:val="single"/>
+          <w:lang w:val="en-US"/>
+        </w:rPr>
+        <w:t xml:space="preserve">HTML </w:t>
+      </w:r>
+      <w:proofErr w:type="spellStart"/>
+      <w:r>
+        <w:rPr>
+          <w:rFonts w:cstheme="minorHAnsi"/>
+          <w:u w:val="single"/>
+          <w:lang w:val="en-US"/>
+        </w:rPr>
+        <w:t>Computercode</w:t>
+      </w:r>
+      <w:proofErr w:type="spellEnd"/>
     </w:p>
     <w:p>
       <w:pPr>

</xml_diff>